<commit_message>
Analyse bijgewerkt, klassendiagram toegevoegd, testplan 3/4e uitgewerkt
</commit_message>
<xml_diff>
--- a/Analyse/Analysedocument.docx
+++ b/Analyse/Analysedocument.docx
@@ -1348,14 +1348,6 @@
     </w:p>
     <w:p/>
     <w:p>
-      <w:pPr>
-        <w:rPr>
-          <w:rFonts w:asciiTheme="majorHAnsi" w:eastAsiaTheme="majorEastAsia" w:hAnsiTheme="majorHAnsi" w:cstheme="majorBidi"/>
-          <w:color w:val="2E74B5" w:themeColor="accent1" w:themeShade="BF"/>
-          <w:sz w:val="32"/>
-          <w:szCs w:val="32"/>
-        </w:rPr>
-      </w:pPr>
       <w:r>
         <w:t xml:space="preserve">Ieder jaar komt bij het bezorgen van de cadeaus door Sinterklaas toch wel weer goed, maar voor zijn gevoel moet het toch mogelijk zijn om "het heerlijk avondje" wat vlotter te laten verlopen. Hij zou daarom graag een </w:t>
       </w:r>
@@ -1373,24 +1365,39 @@
       </w:r>
       <w:proofErr w:type="spellEnd"/>
       <w:r>
-        <w:t xml:space="preserve">" samen te stellen. Deze gaan dan, al dan niet vergezeld door de </w:t>
+        <w:t>" samen te stellen.</w:t>
+      </w:r>
+    </w:p>
+    <w:p>
+      <w:pPr>
+        <w:rPr>
+          <w:rFonts w:asciiTheme="majorHAnsi" w:eastAsiaTheme="majorEastAsia" w:hAnsiTheme="majorHAnsi" w:cstheme="majorBidi"/>
+          <w:color w:val="2E74B5" w:themeColor="accent1" w:themeShade="BF"/>
+          <w:sz w:val="32"/>
+          <w:szCs w:val="32"/>
+        </w:rPr>
+      </w:pPr>
+      <w:r>
+        <w:t xml:space="preserve">In dit document wordt een analyse van de applicatie gegeven in de vorm van </w:t>
       </w:r>
       <w:proofErr w:type="spellStart"/>
       <w:r>
-        <w:t>WegwijsPiet</w:t>
+        <w:t>requirements</w:t>
       </w:r>
       <w:proofErr w:type="spellEnd"/>
       <w:r>
-        <w:t xml:space="preserve">, op stap. Als de afstand tot de thuisbasis meer dan 25 kilometer is, moet er een </w:t>
+        <w:t xml:space="preserve"> en </w:t>
       </w:r>
       <w:proofErr w:type="spellStart"/>
       <w:r>
-        <w:t>WegwijsPiet</w:t>
+        <w:t>use</w:t>
       </w:r>
       <w:proofErr w:type="spellEnd"/>
       <w:r>
-        <w:t xml:space="preserve"> bij zijn. Sinterklaas is dit jaar aangekomen in Meppel, wat dus de thuisbasis van dit jaar zal zijn. Als er meer dan 10000 kinderen in de gemeente wonen, moeten alle Pieten verdubbeld worden.</w:t>
+        <w:t xml:space="preserve"> cases. Ook is er een ERD gemaakt om de relaties tussen entiteiten duidelijk te maken.</w:t>
       </w:r>
+      <w:bookmarkStart w:id="2" w:name="_GoBack"/>
+      <w:bookmarkEnd w:id="2"/>
       <w:r>
         <w:br w:type="page"/>
       </w:r>
@@ -1399,7 +1406,7 @@
       <w:pPr>
         <w:pStyle w:val="Kop1"/>
       </w:pPr>
-      <w:bookmarkStart w:id="2" w:name="_Toc436824559"/>
+      <w:bookmarkStart w:id="3" w:name="_Toc436824559"/>
       <w:r>
         <w:lastRenderedPageBreak/>
         <w:t xml:space="preserve">Functionele </w:t>
@@ -1408,7 +1415,7 @@
       <w:r>
         <w:t>Requirements</w:t>
       </w:r>
-      <w:bookmarkEnd w:id="2"/>
+      <w:bookmarkEnd w:id="3"/>
       <w:proofErr w:type="spellEnd"/>
     </w:p>
     <w:p/>
@@ -1653,10 +1660,7 @@
           </w:tcPr>
           <w:p>
             <w:r>
-              <w:t xml:space="preserve">Een gebruiker moet een gemeente </w:t>
-            </w:r>
-            <w:r>
-              <w:t>handmatig kunnen toevoegen.</w:t>
+              <w:t>Een gebruiker moet een gemeente handmatig kunnen toevoegen.</w:t>
             </w:r>
           </w:p>
         </w:tc>
@@ -1743,7 +1747,7 @@
       <w:pPr>
         <w:pStyle w:val="Kop1"/>
       </w:pPr>
-      <w:bookmarkStart w:id="3" w:name="_Toc436824560"/>
+      <w:bookmarkStart w:id="4" w:name="_Toc436824560"/>
       <w:r>
         <w:lastRenderedPageBreak/>
         <w:t xml:space="preserve">Non-functionele </w:t>
@@ -1752,7 +1756,7 @@
       <w:r>
         <w:t>Requirements</w:t>
       </w:r>
-      <w:bookmarkEnd w:id="3"/>
+      <w:bookmarkEnd w:id="4"/>
       <w:proofErr w:type="spellEnd"/>
     </w:p>
     <w:p/>
@@ -1830,10 +1834,7 @@
           </w:tcPr>
           <w:p>
             <w:r>
-              <w:t>N</w:t>
-            </w:r>
-            <w:r>
-              <w:t>FR1</w:t>
+              <w:t>NFR1</w:t>
             </w:r>
           </w:p>
         </w:tc>
@@ -1869,10 +1870,7 @@
           </w:tcPr>
           <w:p>
             <w:r>
-              <w:t>N</w:t>
-            </w:r>
-            <w:r>
-              <w:t>FR2</w:t>
+              <w:t>NFR2</w:t>
             </w:r>
           </w:p>
         </w:tc>
@@ -1911,7 +1909,7 @@
       <w:pPr>
         <w:pStyle w:val="Kop1"/>
       </w:pPr>
-      <w:bookmarkStart w:id="4" w:name="_Toc436824561"/>
+      <w:bookmarkStart w:id="5" w:name="_Toc436824561"/>
       <w:proofErr w:type="spellStart"/>
       <w:r>
         <w:lastRenderedPageBreak/>
@@ -1921,7 +1919,7 @@
       <w:r>
         <w:t xml:space="preserve"> Case Diagram</w:t>
       </w:r>
-      <w:bookmarkEnd w:id="4"/>
+      <w:bookmarkEnd w:id="5"/>
     </w:p>
     <w:p/>
     <w:p>
@@ -1940,9 +1938,9 @@
         </w:rPr>
         <w:drawing>
           <wp:inline distT="0" distB="0" distL="0" distR="0">
-            <wp:extent cx="5760720" cy="6446321"/>
+            <wp:extent cx="6305550" cy="5638800"/>
             <wp:effectExtent l="0" t="0" r="0" b="0"/>
-            <wp:docPr id="2" name="Afbeelding 2" descr="C:\Users\gebruiker-pc\Documents\GitHub\Live_Performance\Analyse\Bestanden\Use Case Diagram.png"/>
+            <wp:docPr id="3" name="Afbeelding 3" descr="C:\Users\gebruiker-pc\Documents\GitHub\Live_Performance\Analyse\Bestanden\Use Case Diagram.png"/>
             <wp:cNvGraphicFramePr>
               <a:graphicFrameLocks xmlns:a="http://schemas.openxmlformats.org/drawingml/2006/main" noChangeAspect="1"/>
             </wp:cNvGraphicFramePr>
@@ -1950,7 +1948,7 @@
               <a:graphicData uri="http://schemas.openxmlformats.org/drawingml/2006/picture">
                 <pic:pic xmlns:pic="http://schemas.openxmlformats.org/drawingml/2006/picture">
                   <pic:nvPicPr>
-                    <pic:cNvPr id="0" name="Picture 2" descr="C:\Users\gebruiker-pc\Documents\GitHub\Live_Performance\Analyse\Bestanden\Use Case Diagram.png"/>
+                    <pic:cNvPr id="0" name="Picture 3" descr="C:\Users\gebruiker-pc\Documents\GitHub\Live_Performance\Analyse\Bestanden\Use Case Diagram.png"/>
                     <pic:cNvPicPr>
                       <a:picLocks noChangeAspect="1" noChangeArrowheads="1"/>
                     </pic:cNvPicPr>
@@ -1971,7 +1969,7 @@
                   <pic:spPr bwMode="auto">
                     <a:xfrm>
                       <a:off x="0" y="0"/>
-                      <a:ext cx="5760720" cy="6446321"/>
+                      <a:ext cx="6305550" cy="5638800"/>
                     </a:xfrm>
                     <a:prstGeom prst="rect">
                       <a:avLst/>
@@ -1988,6 +1986,9 @@
         </w:drawing>
       </w:r>
       <w:r>
+        <w:t xml:space="preserve"> </w:t>
+      </w:r>
+      <w:r>
         <w:br w:type="page"/>
       </w:r>
     </w:p>
@@ -1995,7 +1996,7 @@
       <w:pPr>
         <w:pStyle w:val="Kop1"/>
       </w:pPr>
-      <w:bookmarkStart w:id="5" w:name="_Toc436824562"/>
+      <w:bookmarkStart w:id="6" w:name="_Toc436824562"/>
       <w:proofErr w:type="spellStart"/>
       <w:r>
         <w:lastRenderedPageBreak/>
@@ -2005,7 +2006,7 @@
       <w:r>
         <w:t xml:space="preserve"> Cases</w:t>
       </w:r>
-      <w:bookmarkEnd w:id="5"/>
+      <w:bookmarkEnd w:id="6"/>
     </w:p>
     <w:p/>
     <w:tbl>
@@ -2388,10 +2389,7 @@
               <w:contextualSpacing/>
             </w:pPr>
             <w:r>
-              <w:t xml:space="preserve">De actor </w:t>
-            </w:r>
-            <w:r>
-              <w:t>start de applicatie.</w:t>
+              <w:t>De actor start de applicatie.</w:t>
             </w:r>
           </w:p>
           <w:p>
@@ -2462,10 +2460,7 @@
               <w:contextualSpacing/>
             </w:pPr>
             <w:r>
-              <w:t>De actor geeft aan dat hij/zij een piet wil toevoegen</w:t>
-            </w:r>
-            <w:r>
-              <w:t>.</w:t>
+              <w:t>De actor geeft aan dat hij/zij een piet wil toevoegen.</w:t>
             </w:r>
           </w:p>
           <w:p>
@@ -2644,10 +2639,7 @@
               <w:contextualSpacing/>
             </w:pPr>
             <w:r>
-              <w:t>De actor selecteert een piet in het overzicht.</w:t>
-            </w:r>
-            <w:r>
-              <w:t xml:space="preserve"> [5]</w:t>
+              <w:t>De actor selecteert een piet in het overzicht. [5]</w:t>
             </w:r>
           </w:p>
           <w:p>
@@ -2941,10 +2933,7 @@
               <w:widowControl w:val="0"/>
             </w:pPr>
             <w:r>
-              <w:t>U</w:t>
-            </w:r>
-            <w:r>
-              <w:t>2</w:t>
+              <w:t>U2</w:t>
             </w:r>
           </w:p>
         </w:tc>
@@ -3000,10 +2989,7 @@
               <w:widowControl w:val="0"/>
             </w:pPr>
             <w:r>
-              <w:t>FR</w:t>
-            </w:r>
-            <w:r>
-              <w:t>2</w:t>
+              <w:t>FR2</w:t>
             </w:r>
           </w:p>
         </w:tc>
@@ -3120,10 +3106,7 @@
               <w:widowControl w:val="0"/>
             </w:pPr>
             <w:r>
-              <w:t xml:space="preserve">Een actor kan een </w:t>
-            </w:r>
-            <w:r>
-              <w:t xml:space="preserve">Pieten </w:t>
+              <w:t xml:space="preserve">Een actor kan een Pieten </w:t>
             </w:r>
             <w:proofErr w:type="spellStart"/>
             <w:r>
@@ -3411,10 +3394,7 @@
               <w:widowControl w:val="0"/>
             </w:pPr>
             <w:r>
-              <w:t xml:space="preserve">[1] </w:t>
-            </w:r>
-            <w:r>
-              <w:t xml:space="preserve">Het systeem </w:t>
+              <w:t xml:space="preserve">[1] Het systeem </w:t>
             </w:r>
             <w:r>
               <w:t>kent</w:t>
@@ -3472,10 +3452,7 @@
               <w:widowControl w:val="0"/>
             </w:pPr>
             <w:r>
-              <w:t xml:space="preserve">De actor heeft </w:t>
-            </w:r>
-            <w:r>
-              <w:t xml:space="preserve">een Pieten </w:t>
+              <w:t xml:space="preserve">De actor heeft een Pieten </w:t>
             </w:r>
             <w:proofErr w:type="spellStart"/>
             <w:r>
@@ -3541,10 +3518,7 @@
               <w:widowControl w:val="0"/>
             </w:pPr>
             <w:r>
-              <w:t>U</w:t>
-            </w:r>
-            <w:r>
-              <w:t>3</w:t>
+              <w:t>U3</w:t>
             </w:r>
           </w:p>
         </w:tc>
@@ -3601,10 +3575,7 @@
               <w:widowControl w:val="0"/>
             </w:pPr>
             <w:r>
-              <w:t>FR</w:t>
-            </w:r>
-            <w:r>
-              <w:t>3, FR4</w:t>
+              <w:t>FR3, FR4</w:t>
             </w:r>
           </w:p>
         </w:tc>
@@ -3708,37 +3679,7 @@
               <w:widowControl w:val="0"/>
             </w:pPr>
             <w:r>
-              <w:t>Een actor kan een</w:t>
-            </w:r>
-            <w:r>
-              <w:t xml:space="preserve"> logisch gesorteerd</w:t>
-            </w:r>
-            <w:r>
-              <w:t xml:space="preserve"> overzicht van alle </w:t>
-            </w:r>
-            <w:r>
-              <w:t>gemeenten</w:t>
-            </w:r>
-            <w:r>
-              <w:t xml:space="preserve"> zien, </w:t>
-            </w:r>
-            <w:r>
-              <w:t>gemeenten</w:t>
-            </w:r>
-            <w:r>
-              <w:t xml:space="preserve"> aan dit overzicht toevoegen, de gegevens van een </w:t>
-            </w:r>
-            <w:r>
-              <w:t>gemeente</w:t>
-            </w:r>
-            <w:r>
-              <w:t xml:space="preserve"> wijzigen en een </w:t>
-            </w:r>
-            <w:r>
-              <w:t>gemeente</w:t>
-            </w:r>
-            <w:r>
-              <w:t xml:space="preserve"> verwijderen.</w:t>
+              <w:t>Een actor kan een logisch gesorteerd overzicht van alle gemeenten zien, gemeenten aan dit overzicht toevoegen, de gegevens van een gemeente wijzigen en een gemeente verwijderen.</w:t>
             </w:r>
           </w:p>
         </w:tc>
@@ -3897,10 +3838,7 @@
               <w:contextualSpacing/>
             </w:pPr>
             <w:r>
-              <w:t xml:space="preserve">De actor </w:t>
-            </w:r>
-            <w:r>
-              <w:t>start de applicatie.</w:t>
+              <w:t>De actor start de applicatie.</w:t>
             </w:r>
           </w:p>
           <w:p>
@@ -3979,10 +3917,7 @@
               <w:contextualSpacing/>
             </w:pPr>
             <w:r>
-              <w:t>De actor geeft aan dat hij/zij een gemeente wil toevoegen</w:t>
-            </w:r>
-            <w:r>
-              <w:t>.</w:t>
+              <w:t>De actor geeft aan dat hij/zij een gemeente wil toevoegen.</w:t>
             </w:r>
           </w:p>
           <w:p>
@@ -4051,13 +3986,7 @@
               <w:contextualSpacing/>
             </w:pPr>
             <w:r>
-              <w:t xml:space="preserve">De actor selecteert een </w:t>
-            </w:r>
-            <w:r>
-              <w:t xml:space="preserve">gemeente </w:t>
-            </w:r>
-            <w:r>
-              <w:t>in het overzicht. [5]</w:t>
+              <w:t>De actor selecteert een gemeente in het overzicht. [5]</w:t>
             </w:r>
           </w:p>
           <w:p>
@@ -4072,13 +4001,7 @@
               <w:contextualSpacing/>
             </w:pPr>
             <w:r>
-              <w:t xml:space="preserve">De actor geeft aan dat hij/zij de gegevens van deze </w:t>
-            </w:r>
-            <w:r>
-              <w:t xml:space="preserve">gemeente </w:t>
-            </w:r>
-            <w:r>
-              <w:t>wil wijzigen.</w:t>
+              <w:t>De actor geeft aan dat hij/zij de gegevens van deze gemeente wil wijzigen.</w:t>
             </w:r>
           </w:p>
           <w:p>
@@ -4093,13 +4016,7 @@
               <w:contextualSpacing/>
             </w:pPr>
             <w:r>
-              <w:t xml:space="preserve">Het systeem laat de huidige gegevens van deze </w:t>
-            </w:r>
-            <w:r>
-              <w:t xml:space="preserve">gemeente </w:t>
-            </w:r>
-            <w:r>
-              <w:t>zien.</w:t>
+              <w:t>Het systeem laat de huidige gegevens van deze gemeente zien.</w:t>
             </w:r>
           </w:p>
           <w:p>
@@ -4114,13 +4031,7 @@
               <w:contextualSpacing/>
             </w:pPr>
             <w:r>
-              <w:t xml:space="preserve">De actor wijzigt de gegevens van de </w:t>
-            </w:r>
-            <w:r>
-              <w:t xml:space="preserve">gemeente </w:t>
-            </w:r>
-            <w:r>
-              <w:t>naar wens.</w:t>
+              <w:t>De actor wijzigt de gegevens van de gemeente naar wens.</w:t>
             </w:r>
           </w:p>
           <w:p>
@@ -4176,16 +4087,7 @@
               <w:contextualSpacing/>
             </w:pPr>
             <w:r>
-              <w:t>De actor selecteert een p</w:t>
-            </w:r>
-            <w:r>
-              <w:t xml:space="preserve"> </w:t>
-            </w:r>
-            <w:r>
-              <w:t>gemeente iet in het overzicht.</w:t>
-            </w:r>
-            <w:r>
-              <w:t xml:space="preserve"> [5]</w:t>
+              <w:t>De actor selecteert een p gemeente iet in het overzicht. [5]</w:t>
             </w:r>
           </w:p>
           <w:p>
@@ -4200,13 +4102,7 @@
               <w:contextualSpacing/>
             </w:pPr>
             <w:r>
-              <w:t xml:space="preserve">De actor geeft aan dat hij/zij deze </w:t>
-            </w:r>
-            <w:r>
-              <w:t xml:space="preserve">gemeente </w:t>
-            </w:r>
-            <w:r>
-              <w:t>wil verwijderen.</w:t>
+              <w:t>De actor geeft aan dat hij/zij deze gemeente wil verwijderen.</w:t>
             </w:r>
           </w:p>
           <w:p>
@@ -4321,10 +4217,7 @@
               <w:widowControl w:val="0"/>
             </w:pPr>
             <w:r>
-              <w:t xml:space="preserve">[1] </w:t>
-            </w:r>
-            <w:r>
-              <w:t>De actor heeft één of meerdere gegevens niet ingevuld en het systeem geeft een foutmelding. De actor gaat naar de vorige stap.</w:t>
+              <w:t>[1] De actor heeft één of meerdere gegevens niet ingevuld en het systeem geeft een foutmelding. De actor gaat naar de vorige stap.</w:t>
             </w:r>
           </w:p>
           <w:p>
@@ -4408,10 +4301,7 @@
               <w:widowControl w:val="0"/>
             </w:pPr>
             <w:r>
-              <w:t xml:space="preserve">De actor heeft </w:t>
-            </w:r>
-            <w:r>
-              <w:t>gemeenten beheerd.</w:t>
+              <w:t>De actor heeft gemeenten beheerd.</w:t>
             </w:r>
           </w:p>
         </w:tc>
@@ -4434,14 +4324,69 @@
       <w:pPr>
         <w:pStyle w:val="Kop1"/>
       </w:pPr>
-      <w:bookmarkStart w:id="6" w:name="_Toc436824563"/>
+      <w:bookmarkStart w:id="7" w:name="_Toc436824563"/>
       <w:r>
         <w:lastRenderedPageBreak/>
         <w:t>ERD</w:t>
       </w:r>
-      <w:bookmarkStart w:id="7" w:name="_GoBack"/>
-      <w:bookmarkEnd w:id="6"/>
       <w:bookmarkEnd w:id="7"/>
+    </w:p>
+    <w:p/>
+    <w:p>
+      <w:r>
+        <w:rPr>
+          <w:noProof/>
+          <w:lang w:eastAsia="nl-NL"/>
+        </w:rPr>
+        <w:drawing>
+          <wp:inline distT="0" distB="0" distL="0" distR="0">
+            <wp:extent cx="5448300" cy="4876800"/>
+            <wp:effectExtent l="0" t="0" r="0" b="0"/>
+            <wp:docPr id="4" name="Afbeelding 4" descr="C:\Users\gebruiker-pc\Documents\GitHub\Live_Performance\Analyse\Bestanden\ERD.png"/>
+            <wp:cNvGraphicFramePr>
+              <a:graphicFrameLocks xmlns:a="http://schemas.openxmlformats.org/drawingml/2006/main" noChangeAspect="1"/>
+            </wp:cNvGraphicFramePr>
+            <a:graphic xmlns:a="http://schemas.openxmlformats.org/drawingml/2006/main">
+              <a:graphicData uri="http://schemas.openxmlformats.org/drawingml/2006/picture">
+                <pic:pic xmlns:pic="http://schemas.openxmlformats.org/drawingml/2006/picture">
+                  <pic:nvPicPr>
+                    <pic:cNvPr id="0" name="Picture 4" descr="C:\Users\gebruiker-pc\Documents\GitHub\Live_Performance\Analyse\Bestanden\ERD.png"/>
+                    <pic:cNvPicPr>
+                      <a:picLocks noChangeAspect="1" noChangeArrowheads="1"/>
+                    </pic:cNvPicPr>
+                  </pic:nvPicPr>
+                  <pic:blipFill>
+                    <a:blip r:embed="rId7">
+                      <a:extLst>
+                        <a:ext uri="{28A0092B-C50C-407E-A947-70E740481C1C}">
+                          <a14:useLocalDpi xmlns:a14="http://schemas.microsoft.com/office/drawing/2010/main" val="0"/>
+                        </a:ext>
+                      </a:extLst>
+                    </a:blip>
+                    <a:srcRect/>
+                    <a:stretch>
+                      <a:fillRect/>
+                    </a:stretch>
+                  </pic:blipFill>
+                  <pic:spPr bwMode="auto">
+                    <a:xfrm>
+                      <a:off x="0" y="0"/>
+                      <a:ext cx="5448300" cy="4876800"/>
+                    </a:xfrm>
+                    <a:prstGeom prst="rect">
+                      <a:avLst/>
+                    </a:prstGeom>
+                    <a:noFill/>
+                    <a:ln>
+                      <a:noFill/>
+                    </a:ln>
+                  </pic:spPr>
+                </pic:pic>
+              </a:graphicData>
+            </a:graphic>
+          </wp:inline>
+        </w:drawing>
+      </w:r>
     </w:p>
     <w:sectPr>
       <w:pgSz w:w="11906" w:h="16838"/>
@@ -6116,7 +6061,7 @@
 </file>
 
 <file path=customXml/itemProps1.xml><?xml version="1.0" encoding="utf-8"?>
-<ds:datastoreItem xmlns:ds="http://schemas.openxmlformats.org/officeDocument/2006/customXml" ds:itemID="{D8A731BD-2C1F-45EB-B0FF-7F0789AAD177}">
+<ds:datastoreItem xmlns:ds="http://schemas.openxmlformats.org/officeDocument/2006/customXml" ds:itemID="{1CB0262D-670B-4D90-A35A-DCFD085DB206}">
   <ds:schemaRefs>
     <ds:schemaRef ds:uri="http://schemas.openxmlformats.org/officeDocument/2006/bibliography"/>
   </ds:schemaRefs>

</xml_diff>